<commit_message>
Created new template for protocol descriptions
</commit_message>
<xml_diff>
--- a/XTEMPLATE/XTEMPLATE.docx
+++ b/XTEMPLATE/XTEMPLATE.docx
@@ -1,536 +1,11 @@
 
 <file path=word/document.xml><?xml version="1.0" encoding="utf-8"?>
-<w:document xmlns:wpc="http://schemas.microsoft.com/office/word/2010/wordprocessingCanvas" xmlns:cx="http://schemas.microsoft.com/office/drawing/2014/chartex" xmlns:cx1="http://schemas.microsoft.com/office/drawing/2015/9/8/chartex" xmlns:cx2="http://schemas.microsoft.com/office/drawing/2015/10/21/chartex" xmlns:cx3="http://schemas.microsoft.com/office/drawing/2016/5/9/chartex" xmlns:cx4="http://schemas.microsoft.com/office/drawing/2016/5/10/chartex" xmlns:cx5="http://schemas.microsoft.com/office/drawing/2016/5/11/chartex" xmlns:cx6="http://schemas.microsoft.com/office/drawing/2016/5/12/chartex" xmlns:cx7="http://schemas.microsoft.com/office/drawing/2016/5/13/chartex" xmlns:cx8="http://schemas.microsoft.com/office/drawing/2016/5/14/chartex" xmlns:mc="http://schemas.openxmlformats.org/markup-compatibility/2006" xmlns:aink="http://schemas.microsoft.com/office/drawing/2016/ink" xmlns:am3d="http://schemas.microsoft.com/office/drawing/2017/model3d" xmlns:o="urn:schemas-microsoft-com:office:office" xmlns:oel="http://schemas.microsoft.com/office/2019/extlst" xmlns:r="http://schemas.openxmlformats.org/officeDocument/2006/relationships" xmlns:m="http://schemas.openxmlformats.org/officeDocument/2006/math" xmlns:v="urn:schemas-microsoft-com:vml" xmlns:wp14="http://schemas.microsoft.com/office/word/2010/wordprocessingDrawing" xmlns:wp="http://schemas.openxmlformats.org/drawingml/2006/wordprocessingDrawing" xmlns:w10="urn:schemas-microsoft-com:office:word" xmlns:w="http://schemas.openxmlformats.org/wordprocessingml/2006/main" xmlns:w14="http://schemas.microsoft.com/office/word/2010/wordml" xmlns:w15="http://schemas.microsoft.com/office/word/2012/wordml" xmlns:w16cex="http://schemas.microsoft.com/office/word/2018/wordml/cex" xmlns:w16cid="http://schemas.microsoft.com/office/word/2016/wordml/cid" xmlns:w16="http://schemas.microsoft.com/office/word/2018/wordml" xmlns:w16du="http://schemas.microsoft.com/office/word/2023/wordml/word16du" xmlns:w16sdtdh="http://schemas.microsoft.com/office/word/2020/wordml/sdtdatahash" xmlns:w16se="http://schemas.microsoft.com/office/word/2015/wordml/symex" xmlns:wpg="http://schemas.microsoft.com/office/word/2010/wordprocessingGroup" xmlns:wpi="http://schemas.microsoft.com/office/word/2010/wordprocessingInk" xmlns:wne="http://schemas.microsoft.com/office/word/2006/wordml" xmlns:wps="http://schemas.microsoft.com/office/word/2010/wordprocessingShape" mc:Ignorable="w14 w15 w16se w16cid w16 w16cex w16sdtdh w16du wp14">
+<w:document xmlns:wpc="http://schemas.microsoft.com/office/word/2010/wordprocessingCanvas" xmlns:cx="http://schemas.microsoft.com/office/drawing/2014/chartex" xmlns:cx1="http://schemas.microsoft.com/office/drawing/2015/9/8/chartex" xmlns:cx2="http://schemas.microsoft.com/office/drawing/2015/10/21/chartex" xmlns:cx3="http://schemas.microsoft.com/office/drawing/2016/5/9/chartex" xmlns:cx4="http://schemas.microsoft.com/office/drawing/2016/5/10/chartex" xmlns:cx5="http://schemas.microsoft.com/office/drawing/2016/5/11/chartex" xmlns:cx6="http://schemas.microsoft.com/office/drawing/2016/5/12/chartex" xmlns:cx7="http://schemas.microsoft.com/office/drawing/2016/5/13/chartex" xmlns:cx8="http://schemas.microsoft.com/office/drawing/2016/5/14/chartex" xmlns:mc="http://schemas.openxmlformats.org/markup-compatibility/2006" xmlns:aink="http://schemas.microsoft.com/office/drawing/2016/ink" xmlns:am3d="http://schemas.microsoft.com/office/drawing/2017/model3d" xmlns:o="urn:schemas-microsoft-com:office:office" xmlns:oel="http://schemas.microsoft.com/office/2019/extlst" xmlns:r="http://schemas.openxmlformats.org/officeDocument/2006/relationships" xmlns:m="http://schemas.openxmlformats.org/officeDocument/2006/math" xmlns:v="urn:schemas-microsoft-com:vml" xmlns:wp14="http://schemas.microsoft.com/office/word/2010/wordprocessingDrawing" xmlns:wp="http://schemas.openxmlformats.org/drawingml/2006/wordprocessingDrawing" xmlns:w10="urn:schemas-microsoft-com:office:word" xmlns:w="http://schemas.openxmlformats.org/wordprocessingml/2006/main" xmlns:w14="http://schemas.microsoft.com/office/word/2010/wordml" xmlns:w15="http://schemas.microsoft.com/office/word/2012/wordml" xmlns:w16cex="http://schemas.microsoft.com/office/word/2018/wordml/cex" xmlns:w16cid="http://schemas.microsoft.com/office/word/2016/wordml/cid" xmlns:w16="http://schemas.microsoft.com/office/word/2018/wordml" xmlns:w16du="http://schemas.microsoft.com/office/word/2023/wordml/word16du" xmlns:w16sdtdh="http://schemas.microsoft.com/office/word/2020/wordml/sdtdatahash" xmlns:w16sdtfl="http://schemas.microsoft.com/office/word/2024/wordml/sdtformatlock" xmlns:w16se="http://schemas.microsoft.com/office/word/2015/wordml/symex" xmlns:wpg="http://schemas.microsoft.com/office/word/2010/wordprocessingGroup" xmlns:wpi="http://schemas.microsoft.com/office/word/2010/wordprocessingInk" xmlns:wne="http://schemas.microsoft.com/office/word/2006/wordml" xmlns:wps="http://schemas.microsoft.com/office/word/2010/wordprocessingShape" mc:Ignorable="w14 w15 w16se w16cid w16 w16cex w16sdtdh w16sdtfl w16du wp14">
   <w:body>
-    <w:p>
-      <w:pPr>
-        <w:jc w:val="center"/>
-        <w:rPr>
-          <w:b/>
-          <w:bCs/>
-          <w:sz w:val="32"/>
-          <w:szCs w:val="32"/>
-          <w:lang w:val="en-GB"/>
-        </w:rPr>
-      </w:pPr>
-      <w:bookmarkStart w:id="0" w:name="_Toc109378508"/>
-      <w:r>
-        <w:rPr>
-          <w:b/>
-          <w:bCs/>
-          <w:noProof/>
-          <w:sz w:val="32"/>
-          <w:szCs w:val="32"/>
-          <w:lang w:val="en-GB"/>
-        </w:rPr>
-        <w:drawing>
-          <wp:anchor distT="0" distB="0" distL="114300" distR="114300" simplePos="0" relativeHeight="251658240" behindDoc="0" locked="0" layoutInCell="1" allowOverlap="1" wp14:anchorId="41E7266B" wp14:editId="3EFFC0F1">
-            <wp:simplePos x="0" y="0"/>
-            <wp:positionH relativeFrom="page">
-              <wp:align>left</wp:align>
-            </wp:positionH>
-            <wp:positionV relativeFrom="paragraph">
-              <wp:posOffset>0</wp:posOffset>
-            </wp:positionV>
-            <wp:extent cx="8087995" cy="5795010"/>
-            <wp:effectExtent l="0" t="0" r="8255" b="0"/>
-            <wp:wrapTopAndBottom/>
-            <wp:docPr id="1675875319" name="Picture 1" descr="A person sitting at a desk with a computer&#10;&#10;Description automatically generated"/>
-            <wp:cNvGraphicFramePr>
-              <a:graphicFrameLocks xmlns:a="http://schemas.openxmlformats.org/drawingml/2006/main" noChangeAspect="1"/>
-            </wp:cNvGraphicFramePr>
-            <a:graphic xmlns:a="http://schemas.openxmlformats.org/drawingml/2006/main">
-              <a:graphicData uri="http://schemas.openxmlformats.org/drawingml/2006/picture">
-                <pic:pic xmlns:pic="http://schemas.openxmlformats.org/drawingml/2006/picture">
-                  <pic:nvPicPr>
-                    <pic:cNvPr id="1675875319" name="Picture 1" descr="A person sitting at a desk with a computer&#10;&#10;Description automatically generated"/>
-                    <pic:cNvPicPr/>
-                  </pic:nvPicPr>
-                  <pic:blipFill rotWithShape="1">
-                    <a:blip r:embed="rId11" cstate="print">
-                      <a:extLst>
-                        <a:ext uri="{28A0092B-C50C-407E-A947-70E740481C1C}">
-                          <a14:useLocalDpi xmlns:a14="http://schemas.microsoft.com/office/drawing/2010/main" val="0"/>
-                        </a:ext>
-                      </a:extLst>
-                    </a:blip>
-                    <a:srcRect l="11302" t="20237" r="7156" b="19248"/>
-                    <a:stretch/>
-                  </pic:blipFill>
-                  <pic:spPr bwMode="auto">
-                    <a:xfrm>
-                      <a:off x="0" y="0"/>
-                      <a:ext cx="8087995" cy="5795010"/>
-                    </a:xfrm>
-                    <a:prstGeom prst="rect">
-                      <a:avLst/>
-                    </a:prstGeom>
-                    <a:ln>
-                      <a:noFill/>
-                    </a:ln>
-                    <a:extLst>
-                      <a:ext uri="{53640926-AAD7-44D8-BBD7-CCE9431645EC}">
-                        <a14:shadowObscured xmlns:a14="http://schemas.microsoft.com/office/drawing/2010/main"/>
-                      </a:ext>
-                    </a:extLst>
-                  </pic:spPr>
-                </pic:pic>
-              </a:graphicData>
-            </a:graphic>
-            <wp14:sizeRelH relativeFrom="page">
-              <wp14:pctWidth>0</wp14:pctWidth>
-            </wp14:sizeRelH>
-            <wp14:sizeRelV relativeFrom="page">
-              <wp14:pctHeight>0</wp14:pctHeight>
-            </wp14:sizeRelV>
-          </wp:anchor>
-        </w:drawing>
-      </w:r>
-      <w:r>
-        <w:rPr>
-          <w:b/>
-          <w:bCs/>
-          <w:noProof/>
-          <w:sz w:val="32"/>
-          <w:szCs w:val="32"/>
-          <w:lang w:val="en-GB"/>
-        </w:rPr>
-        <mc:AlternateContent>
-          <mc:Choice Requires="wps">
-            <w:drawing>
-              <wp:anchor distT="0" distB="0" distL="114300" distR="114300" simplePos="0" relativeHeight="251662336" behindDoc="0" locked="0" layoutInCell="1" allowOverlap="1" wp14:anchorId="1F0CCC54" wp14:editId="74483D04">
-                <wp:simplePos x="0" y="0"/>
-                <wp:positionH relativeFrom="column">
-                  <wp:posOffset>-431800</wp:posOffset>
-                </wp:positionH>
-                <wp:positionV relativeFrom="page">
-                  <wp:posOffset>5772150</wp:posOffset>
-                </wp:positionV>
-                <wp:extent cx="6479540" cy="935990"/>
-                <wp:effectExtent l="0" t="0" r="0" b="0"/>
-                <wp:wrapNone/>
-                <wp:docPr id="984272399" name="Text Box 4"/>
-                <wp:cNvGraphicFramePr/>
-                <a:graphic xmlns:a="http://schemas.openxmlformats.org/drawingml/2006/main">
-                  <a:graphicData uri="http://schemas.microsoft.com/office/word/2010/wordprocessingShape">
-                    <wps:wsp>
-                      <wps:cNvSpPr txBox="1"/>
-                      <wps:spPr>
-                        <a:xfrm>
-                          <a:off x="0" y="0"/>
-                          <a:ext cx="6479540" cy="935990"/>
-                        </a:xfrm>
-                        <a:prstGeom prst="rect">
-                          <a:avLst/>
-                        </a:prstGeom>
-                        <a:solidFill>
-                          <a:schemeClr val="lt1"/>
-                        </a:solidFill>
-                        <a:ln w="6350">
-                          <a:noFill/>
-                        </a:ln>
-                      </wps:spPr>
-                      <wps:txbx>
-                        <w:txbxContent>
-                          <w:p>
-                            <w:pPr>
-                              <w:pStyle w:val="Title"/>
-                              <w:rPr>
-                                <w:lang w:val="en-GB"/>
-                              </w:rPr>
-                            </w:pPr>
-                            <w:r>
-                              <w:rPr>
-                                <w:lang w:val="en-GB"/>
-                              </w:rPr>
-                              <w:t>Protocol Title</w:t>
-                            </w:r>
-                          </w:p>
-                          <w:p>
-                            <w:r>
-                              <w:t>AUTHOR</w:t>
-                            </w:r>
-                          </w:p>
-                        </w:txbxContent>
-                      </wps:txbx>
-                      <wps:bodyPr rot="0" spcFirstLastPara="0" vertOverflow="overflow" horzOverflow="overflow" vert="horz" wrap="square" lIns="91440" tIns="45720" rIns="91440" bIns="45720" numCol="1" spcCol="0" rtlCol="0" fromWordArt="0" anchor="t" anchorCtr="0" forceAA="0" compatLnSpc="1">
-                        <a:prstTxWarp prst="textNoShape">
-                          <a:avLst/>
-                        </a:prstTxWarp>
-                        <a:noAutofit/>
-                      </wps:bodyPr>
-                    </wps:wsp>
-                  </a:graphicData>
-                </a:graphic>
-                <wp14:sizeRelH relativeFrom="margin">
-                  <wp14:pctWidth>0</wp14:pctWidth>
-                </wp14:sizeRelH>
-                <wp14:sizeRelV relativeFrom="margin">
-                  <wp14:pctHeight>0</wp14:pctHeight>
-                </wp14:sizeRelV>
-              </wp:anchor>
-            </w:drawing>
-          </mc:Choice>
-          <mc:Fallback>
-            <w:pict>
-              <v:shapetype w14:anchorId="1F0CCC54" id="_x0000_t202" coordsize="21600,21600" o:spt="202" path="m,l,21600r21600,l21600,xe">
-                <v:stroke joinstyle="miter"/>
-                <v:path gradientshapeok="t" o:connecttype="rect"/>
-              </v:shapetype>
-              <v:shape id="Text Box 4" o:spid="_x0000_s1026" type="#_x0000_t202" style="position:absolute;left:0;text-align:left;margin-left:-34pt;margin-top:454.5pt;width:510.2pt;height:73.7pt;z-index:251662336;visibility:visible;mso-wrap-style:square;mso-width-percent:0;mso-height-percent:0;mso-wrap-distance-left:9pt;mso-wrap-distance-top:0;mso-wrap-distance-right:9pt;mso-wrap-distance-bottom:0;mso-position-horizontal:absolute;mso-position-horizontal-relative:text;mso-position-vertical:absolute;mso-position-vertical-relative:page;mso-width-percent:0;mso-height-percent:0;mso-width-relative:margin;mso-height-relative:margin;v-text-anchor:top" o:gfxdata="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" fillcolor="white [3201]" stroked="f" strokeweight=".5pt">
-                <v:textbox>
-                  <w:txbxContent>
-                    <w:p>
-                      <w:pPr>
-                        <w:pStyle w:val="Title"/>
-                        <w:rPr>
-                          <w:lang w:val="en-GB"/>
-                        </w:rPr>
-                      </w:pPr>
-                      <w:r>
-                        <w:rPr>
-                          <w:lang w:val="en-GB"/>
-                        </w:rPr>
-                        <w:t>Protocol Title</w:t>
-                      </w:r>
-                    </w:p>
-                    <w:p>
-                      <w:r>
-                        <w:t>AUTHOR</w:t>
-                      </w:r>
-                    </w:p>
-                  </w:txbxContent>
-                </v:textbox>
-                <w10:wrap anchory="page"/>
-              </v:shape>
-            </w:pict>
-          </mc:Fallback>
-        </mc:AlternateContent>
-      </w:r>
-      <w:r>
-        <w:rPr>
-          <w:b/>
-          <w:bCs/>
-          <w:noProof/>
-          <w:sz w:val="32"/>
-          <w:szCs w:val="32"/>
-          <w:lang w:val="en-GB"/>
-        </w:rPr>
-        <mc:AlternateContent>
-          <mc:Choice Requires="wps">
-            <w:drawing>
-              <wp:anchor distT="0" distB="0" distL="114300" distR="114300" simplePos="0" relativeHeight="251659264" behindDoc="0" locked="0" layoutInCell="1" allowOverlap="1" wp14:anchorId="3B6A6929" wp14:editId="4C057258">
-                <wp:simplePos x="0" y="0"/>
-                <wp:positionH relativeFrom="page">
-                  <wp:align>left</wp:align>
-                </wp:positionH>
-                <wp:positionV relativeFrom="paragraph">
-                  <wp:posOffset>4604657</wp:posOffset>
-                </wp:positionV>
-                <wp:extent cx="7504611" cy="1188720"/>
-                <wp:effectExtent l="0" t="19050" r="58420" b="11430"/>
-                <wp:wrapNone/>
-                <wp:docPr id="340363721" name="Right Triangle 2"/>
-                <wp:cNvGraphicFramePr/>
-                <a:graphic xmlns:a="http://schemas.openxmlformats.org/drawingml/2006/main">
-                  <a:graphicData uri="http://schemas.microsoft.com/office/word/2010/wordprocessingShape">
-                    <wps:wsp>
-                      <wps:cNvSpPr/>
-                      <wps:spPr>
-                        <a:xfrm>
-                          <a:off x="0" y="0"/>
-                          <a:ext cx="7504611" cy="1188720"/>
-                        </a:xfrm>
-                        <a:prstGeom prst="rtTriangle">
-                          <a:avLst/>
-                        </a:prstGeom>
-                        <a:solidFill>
-                          <a:schemeClr val="bg1"/>
-                        </a:solidFill>
-                        <a:ln>
-                          <a:solidFill>
-                            <a:schemeClr val="bg1"/>
-                          </a:solidFill>
-                        </a:ln>
-                      </wps:spPr>
-                      <wps:style>
-                        <a:lnRef idx="2">
-                          <a:schemeClr val="accent1">
-                            <a:shade val="15000"/>
-                          </a:schemeClr>
-                        </a:lnRef>
-                        <a:fillRef idx="1">
-                          <a:schemeClr val="accent1"/>
-                        </a:fillRef>
-                        <a:effectRef idx="0">
-                          <a:schemeClr val="accent1"/>
-                        </a:effectRef>
-                        <a:fontRef idx="minor">
-                          <a:schemeClr val="lt1"/>
-                        </a:fontRef>
-                      </wps:style>
-                      <wps:bodyPr rot="0" spcFirstLastPara="0" vertOverflow="overflow" horzOverflow="overflow" vert="horz" wrap="square" lIns="91440" tIns="45720" rIns="91440" bIns="45720" numCol="1" spcCol="0" rtlCol="0" fromWordArt="0" anchor="ctr" anchorCtr="0" forceAA="0" compatLnSpc="1">
-                        <a:prstTxWarp prst="textNoShape">
-                          <a:avLst/>
-                        </a:prstTxWarp>
-                        <a:noAutofit/>
-                      </wps:bodyPr>
-                    </wps:wsp>
-                  </a:graphicData>
-                </a:graphic>
-                <wp14:sizeRelH relativeFrom="margin">
-                  <wp14:pctWidth>0</wp14:pctWidth>
-                </wp14:sizeRelH>
-                <wp14:sizeRelV relativeFrom="margin">
-                  <wp14:pctHeight>0</wp14:pctHeight>
-                </wp14:sizeRelV>
-              </wp:anchor>
-            </w:drawing>
-          </mc:Choice>
-          <mc:Fallback>
-            <w:pict>
-              <v:shapetype w14:anchorId="3BE9B6A7" id="_x0000_t6" coordsize="21600,21600" o:spt="6" path="m,l,21600r21600,xe">
-                <v:stroke joinstyle="miter"/>
-                <v:path gradientshapeok="t" o:connecttype="custom" o:connectlocs="0,0;0,10800;0,21600;10800,21600;21600,21600;10800,10800" textboxrect="1800,12600,12600,19800"/>
-              </v:shapetype>
-              <v:shape id="Right Triangle 2" o:spid="_x0000_s1026" type="#_x0000_t6" style="position:absolute;margin-left:0;margin-top:362.55pt;width:590.9pt;height:93.6pt;z-index:251659264;visibility:visible;mso-wrap-style:square;mso-width-percent:0;mso-height-percent:0;mso-wrap-distance-left:9pt;mso-wrap-distance-top:0;mso-wrap-distance-right:9pt;mso-wrap-distance-bottom:0;mso-position-horizontal:left;mso-position-horizontal-relative:page;mso-position-vertical:absolute;mso-position-vertical-relative:text;mso-width-percent:0;mso-height-percent:0;mso-width-relative:margin;mso-height-relative:margin;v-text-anchor:middle" o:gfxdata="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" fillcolor="white [3212]" strokecolor="white [3212]" strokeweight="1pt">
-                <w10:wrap anchorx="page"/>
-              </v:shape>
-            </w:pict>
-          </mc:Fallback>
-        </mc:AlternateContent>
-      </w:r>
-    </w:p>
-    <w:p>
-      <w:pPr>
-        <w:tabs>
-          <w:tab w:val="left" w:pos="2568"/>
-        </w:tabs>
-        <w:rPr>
-          <w:b/>
-          <w:bCs/>
-          <w:sz w:val="32"/>
-          <w:szCs w:val="32"/>
-          <w:lang w:val="en-GB"/>
-        </w:rPr>
-      </w:pPr>
-      <w:r>
-        <w:rPr>
-          <w:b/>
-          <w:bCs/>
-          <w:sz w:val="32"/>
-          <w:szCs w:val="32"/>
-          <w:lang w:val="en-GB"/>
-        </w:rPr>
-        <w:tab/>
-      </w:r>
-    </w:p>
-    <w:p>
-      <w:pPr>
-        <w:jc w:val="center"/>
-        <w:rPr>
-          <w:b/>
-          <w:bCs/>
-          <w:sz w:val="32"/>
-          <w:szCs w:val="32"/>
-          <w:lang w:val="en-GB"/>
-        </w:rPr>
-      </w:pPr>
-      <w:r>
-        <w:rPr>
-          <w:b/>
-          <w:bCs/>
-          <w:noProof/>
-          <w:sz w:val="32"/>
-          <w:szCs w:val="32"/>
-          <w:lang w:val="en-GB"/>
-        </w:rPr>
-        <mc:AlternateContent>
-          <mc:Choice Requires="wps">
-            <w:drawing>
-              <wp:anchor distT="0" distB="0" distL="114300" distR="114300" simplePos="0" relativeHeight="251661312" behindDoc="0" locked="0" layoutInCell="1" allowOverlap="1" wp14:anchorId="55931C04" wp14:editId="1734884D">
-                <wp:simplePos x="0" y="0"/>
-                <wp:positionH relativeFrom="column">
-                  <wp:posOffset>-431800</wp:posOffset>
-                </wp:positionH>
-                <wp:positionV relativeFrom="page">
-                  <wp:posOffset>6845300</wp:posOffset>
-                </wp:positionV>
-                <wp:extent cx="6479540" cy="2437765"/>
-                <wp:effectExtent l="0" t="0" r="0" b="635"/>
-                <wp:wrapNone/>
-                <wp:docPr id="1863069358" name="Text Box 3"/>
-                <wp:cNvGraphicFramePr/>
-                <a:graphic xmlns:a="http://schemas.openxmlformats.org/drawingml/2006/main">
-                  <a:graphicData uri="http://schemas.microsoft.com/office/word/2010/wordprocessingShape">
-                    <wps:wsp>
-                      <wps:cNvSpPr txBox="1"/>
-                      <wps:spPr>
-                        <a:xfrm>
-                          <a:off x="0" y="0"/>
-                          <a:ext cx="6479540" cy="2437765"/>
-                        </a:xfrm>
-                        <a:prstGeom prst="rect">
-                          <a:avLst/>
-                        </a:prstGeom>
-                        <a:solidFill>
-                          <a:schemeClr val="lt1"/>
-                        </a:solidFill>
-                        <a:ln w="6350">
-                          <a:noFill/>
-                        </a:ln>
-                      </wps:spPr>
-                      <wps:txbx>
-                        <w:txbxContent>
-                          <w:p>
-                            <w:pPr>
-                              <w:pStyle w:val="Summary"/>
-                            </w:pPr>
-                            <w:r>
-                              <w:t>Summary of the protocol</w:t>
-                            </w:r>
-                          </w:p>
-                        </w:txbxContent>
-                      </wps:txbx>
-                      <wps:bodyPr rot="0" spcFirstLastPara="0" vertOverflow="overflow" horzOverflow="overflow" vert="horz" wrap="square" lIns="91440" tIns="45720" rIns="91440" bIns="45720" numCol="1" spcCol="0" rtlCol="0" fromWordArt="0" anchor="t" anchorCtr="0" forceAA="0" compatLnSpc="1">
-                        <a:prstTxWarp prst="textNoShape">
-                          <a:avLst/>
-                        </a:prstTxWarp>
-                        <a:noAutofit/>
-                      </wps:bodyPr>
-                    </wps:wsp>
-                  </a:graphicData>
-                </a:graphic>
-                <wp14:sizeRelH relativeFrom="margin">
-                  <wp14:pctWidth>0</wp14:pctWidth>
-                </wp14:sizeRelH>
-                <wp14:sizeRelV relativeFrom="margin">
-                  <wp14:pctHeight>0</wp14:pctHeight>
-                </wp14:sizeRelV>
-              </wp:anchor>
-            </w:drawing>
-          </mc:Choice>
-          <mc:Fallback>
-            <w:pict>
-              <v:shape w14:anchorId="55931C04" id="Text Box 3" o:spid="_x0000_s1027" type="#_x0000_t202" style="position:absolute;left:0;text-align:left;margin-left:-34pt;margin-top:539pt;width:510.2pt;height:191.95pt;z-index:251661312;visibility:visible;mso-wrap-style:square;mso-width-percent:0;mso-height-percent:0;mso-wrap-distance-left:9pt;mso-wrap-distance-top:0;mso-wrap-distance-right:9pt;mso-wrap-distance-bottom:0;mso-position-horizontal:absolute;mso-position-horizontal-relative:text;mso-position-vertical:absolute;mso-position-vertical-relative:page;mso-width-percent:0;mso-height-percent:0;mso-width-relative:margin;mso-height-relative:margin;v-text-anchor:top" o:gfxdata="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" fillcolor="white [3201]" stroked="f" strokeweight=".5pt">
-                <v:textbox>
-                  <w:txbxContent>
-                    <w:p>
-                      <w:pPr>
-                        <w:pStyle w:val="Summary"/>
-                      </w:pPr>
-                      <w:r>
-                        <w:t>Summary of the protocol</w:t>
-                      </w:r>
-                    </w:p>
-                  </w:txbxContent>
-                </v:textbox>
-                <w10:wrap anchory="page"/>
-              </v:shape>
-            </w:pict>
-          </mc:Fallback>
-        </mc:AlternateContent>
-      </w:r>
-    </w:p>
-    <w:p>
-      <w:pPr>
-        <w:jc w:val="center"/>
-        <w:rPr>
-          <w:b/>
-          <w:bCs/>
-          <w:sz w:val="32"/>
-          <w:szCs w:val="32"/>
-          <w:lang w:val="en-GB"/>
-        </w:rPr>
-      </w:pPr>
-    </w:p>
-    <w:bookmarkEnd w:id="0"/>
-    <w:p>
-      <w:pPr>
-        <w:jc w:val="left"/>
-        <w:rPr>
-          <w:b/>
-          <w:bCs/>
-          <w:sz w:val="32"/>
-          <w:szCs w:val="32"/>
-          <w:lang w:val="en-GB"/>
-        </w:rPr>
-      </w:pPr>
-      <w:r>
-        <w:rPr>
-          <w:noProof/>
-        </w:rPr>
-        <w:drawing>
-          <wp:anchor distT="0" distB="0" distL="114300" distR="114300" simplePos="0" relativeHeight="251660288" behindDoc="0" locked="0" layoutInCell="1" allowOverlap="1" wp14:anchorId="151A3238" wp14:editId="4C9797DB">
-            <wp:simplePos x="0" y="0"/>
-            <wp:positionH relativeFrom="column">
-              <wp:posOffset>3653155</wp:posOffset>
-            </wp:positionH>
-            <wp:positionV relativeFrom="paragraph">
-              <wp:posOffset>2063115</wp:posOffset>
-            </wp:positionV>
-            <wp:extent cx="2521585" cy="640080"/>
-            <wp:effectExtent l="0" t="0" r="0" b="7620"/>
-            <wp:wrapSquare wrapText="bothSides"/>
-            <wp:docPr id="1089526122" name="Picture 1089526122" descr="Logo&#10;&#10;Description automatically generated"/>
-            <wp:cNvGraphicFramePr>
-              <a:graphicFrameLocks xmlns:a="http://schemas.openxmlformats.org/drawingml/2006/main" noChangeAspect="1"/>
-            </wp:cNvGraphicFramePr>
-            <a:graphic xmlns:a="http://schemas.openxmlformats.org/drawingml/2006/main">
-              <a:graphicData uri="http://schemas.openxmlformats.org/drawingml/2006/picture">
-                <pic:pic xmlns:pic="http://schemas.openxmlformats.org/drawingml/2006/picture">
-                  <pic:nvPicPr>
-                    <pic:cNvPr id="1" name="Picture 1" descr="Logo&#10;&#10;Description automatically generated"/>
-                    <pic:cNvPicPr/>
-                  </pic:nvPicPr>
-                  <pic:blipFill>
-                    <a:blip r:embed="rId12" cstate="print">
-                      <a:extLst>
-                        <a:ext uri="{28A0092B-C50C-407E-A947-70E740481C1C}">
-                          <a14:useLocalDpi xmlns:a14="http://schemas.microsoft.com/office/drawing/2010/main" val="0"/>
-                        </a:ext>
-                      </a:extLst>
-                    </a:blip>
-                    <a:stretch>
-                      <a:fillRect/>
-                    </a:stretch>
-                  </pic:blipFill>
-                  <pic:spPr>
-                    <a:xfrm>
-                      <a:off x="0" y="0"/>
-                      <a:ext cx="2521585" cy="640080"/>
-                    </a:xfrm>
-                    <a:prstGeom prst="rect">
-                      <a:avLst/>
-                    </a:prstGeom>
-                  </pic:spPr>
-                </pic:pic>
-              </a:graphicData>
-            </a:graphic>
-            <wp14:sizeRelH relativeFrom="margin">
-              <wp14:pctWidth>0</wp14:pctWidth>
-            </wp14:sizeRelH>
-            <wp14:sizeRelV relativeFrom="margin">
-              <wp14:pctHeight>0</wp14:pctHeight>
-            </wp14:sizeRelV>
-          </wp:anchor>
-        </w:drawing>
-      </w:r>
-      <w:r>
-        <w:rPr>
-          <w:b/>
-          <w:bCs/>
-          <w:sz w:val="32"/>
-          <w:szCs w:val="32"/>
-          <w:lang w:val="en-GB"/>
-        </w:rPr>
-        <w:br w:type="page"/>
-      </w:r>
-    </w:p>
+    <w:bookmarkStart w:id="0" w:name="_Toc204246900" w:displacedByCustomXml="next"/>
     <w:sdt>
       <w:sdtPr>
         <w:rPr>
-          <w:caps w:val="0"/>
           <w:color w:val="auto"/>
           <w:spacing w:val="0"/>
           <w:sz w:val="20"/>
@@ -546,17 +21,19 @@
         <w:rPr>
           <w:b/>
           <w:bCs/>
+          <w:caps w:val="0"/>
           <w:noProof/>
         </w:rPr>
       </w:sdtEndPr>
       <w:sdtContent>
         <w:p>
           <w:pPr>
-            <w:pStyle w:val="TOCHeading"/>
+            <w:pStyle w:val="Heading1"/>
           </w:pPr>
           <w:r>
             <w:t>Contents</w:t>
           </w:r>
+          <w:bookmarkEnd w:id="0"/>
         </w:p>
         <w:p>
           <w:pPr>
@@ -569,7 +46,7 @@
               <w:kern w:val="2"/>
               <w:sz w:val="24"/>
               <w:szCs w:val="24"/>
-              <w:lang w:eastAsia="en-DK"/>
+              <w:lang w:val="en-DK" w:eastAsia="en-DK"/>
               <w14:ligatures w14:val="standardContextual"/>
             </w:rPr>
           </w:pPr>
@@ -582,7 +59,80 @@
           <w:r>
             <w:fldChar w:fldCharType="separate"/>
           </w:r>
-          <w:hyperlink w:anchor="_Toc162606615" w:history="1">
+          <w:hyperlink w:anchor="_Toc204246900" w:history="1">
+            <w:r>
+              <w:rPr>
+                <w:rStyle w:val="Hyperlink"/>
+                <w:noProof/>
+              </w:rPr>
+              <w:t>Contents</w:t>
+            </w:r>
+            <w:r>
+              <w:rPr>
+                <w:noProof/>
+                <w:webHidden/>
+              </w:rPr>
+              <w:tab/>
+            </w:r>
+            <w:r>
+              <w:rPr>
+                <w:noProof/>
+                <w:webHidden/>
+              </w:rPr>
+              <w:fldChar w:fldCharType="begin"/>
+            </w:r>
+            <w:r>
+              <w:rPr>
+                <w:noProof/>
+                <w:webHidden/>
+              </w:rPr>
+              <w:instrText xml:space="preserve"> PAGEREF _Toc204246900 \h </w:instrText>
+            </w:r>
+            <w:r>
+              <w:rPr>
+                <w:noProof/>
+                <w:webHidden/>
+              </w:rPr>
+            </w:r>
+            <w:r>
+              <w:rPr>
+                <w:noProof/>
+                <w:webHidden/>
+              </w:rPr>
+              <w:fldChar w:fldCharType="separate"/>
+            </w:r>
+            <w:r>
+              <w:rPr>
+                <w:noProof/>
+                <w:webHidden/>
+              </w:rPr>
+              <w:t>1</w:t>
+            </w:r>
+            <w:r>
+              <w:rPr>
+                <w:noProof/>
+                <w:webHidden/>
+              </w:rPr>
+              <w:fldChar w:fldCharType="end"/>
+            </w:r>
+          </w:hyperlink>
+        </w:p>
+        <w:p>
+          <w:pPr>
+            <w:pStyle w:val="TOC1"/>
+            <w:tabs>
+              <w:tab w:val="right" w:leader="dot" w:pos="9016"/>
+            </w:tabs>
+            <w:rPr>
+              <w:noProof/>
+              <w:kern w:val="2"/>
+              <w:sz w:val="24"/>
+              <w:szCs w:val="24"/>
+              <w:lang w:val="en-DK" w:eastAsia="en-DK"/>
+              <w14:ligatures w14:val="standardContextual"/>
+            </w:rPr>
+          </w:pPr>
+          <w:hyperlink w:anchor="_Toc204246901" w:history="1">
             <w:r>
               <w:rPr>
                 <w:rStyle w:val="Hyperlink"/>
@@ -610,7 +160,7 @@
                 <w:noProof/>
                 <w:webHidden/>
               </w:rPr>
-              <w:instrText xml:space="preserve"> PAGEREF _Toc162606615 \h </w:instrText>
+              <w:instrText xml:space="preserve"> PAGEREF _Toc204246901 \h </w:instrText>
             </w:r>
             <w:r>
               <w:rPr>
@@ -630,7 +180,7 @@
                 <w:noProof/>
                 <w:webHidden/>
               </w:rPr>
-              <w:t>2</w:t>
+              <w:t>1</w:t>
             </w:r>
             <w:r>
               <w:rPr>
@@ -652,11 +202,11 @@
               <w:kern w:val="2"/>
               <w:sz w:val="24"/>
               <w:szCs w:val="24"/>
-              <w:lang w:eastAsia="en-DK"/>
+              <w:lang w:val="en-DK" w:eastAsia="en-DK"/>
               <w14:ligatures w14:val="standardContextual"/>
             </w:rPr>
           </w:pPr>
-          <w:hyperlink w:anchor="_Toc162606616" w:history="1">
+          <w:hyperlink w:anchor="_Toc204246902" w:history="1">
             <w:r>
               <w:rPr>
                 <w:rStyle w:val="Hyperlink"/>
@@ -684,7 +234,7 @@
                 <w:noProof/>
                 <w:webHidden/>
               </w:rPr>
-              <w:instrText xml:space="preserve"> PAGEREF _Toc162606616 \h </w:instrText>
+              <w:instrText xml:space="preserve"> PAGEREF _Toc204246902 \h </w:instrText>
             </w:r>
             <w:r>
               <w:rPr>
@@ -704,7 +254,7 @@
                 <w:noProof/>
                 <w:webHidden/>
               </w:rPr>
-              <w:t>2</w:t>
+              <w:t>1</w:t>
             </w:r>
             <w:r>
               <w:rPr>
@@ -726,11 +276,11 @@
               <w:kern w:val="2"/>
               <w:sz w:val="24"/>
               <w:szCs w:val="24"/>
-              <w:lang w:eastAsia="en-DK"/>
+              <w:lang w:val="en-DK" w:eastAsia="en-DK"/>
               <w14:ligatures w14:val="standardContextual"/>
             </w:rPr>
           </w:pPr>
-          <w:hyperlink w:anchor="_Toc162606617" w:history="1">
+          <w:hyperlink w:anchor="_Toc204246903" w:history="1">
             <w:r>
               <w:rPr>
                 <w:rStyle w:val="Hyperlink"/>
@@ -758,7 +308,7 @@
                 <w:noProof/>
                 <w:webHidden/>
               </w:rPr>
-              <w:instrText xml:space="preserve"> PAGEREF _Toc162606617 \h </w:instrText>
+              <w:instrText xml:space="preserve"> PAGEREF _Toc204246903 \h </w:instrText>
             </w:r>
             <w:r>
               <w:rPr>
@@ -778,7 +328,7 @@
                 <w:noProof/>
                 <w:webHidden/>
               </w:rPr>
-              <w:t>2</w:t>
+              <w:t>1</w:t>
             </w:r>
             <w:r>
               <w:rPr>
@@ -800,11 +350,11 @@
               <w:kern w:val="2"/>
               <w:sz w:val="24"/>
               <w:szCs w:val="24"/>
-              <w:lang w:eastAsia="en-DK"/>
+              <w:lang w:val="en-DK" w:eastAsia="en-DK"/>
               <w14:ligatures w14:val="standardContextual"/>
             </w:rPr>
           </w:pPr>
-          <w:hyperlink w:anchor="_Toc162606618" w:history="1">
+          <w:hyperlink w:anchor="_Toc204246904" w:history="1">
             <w:r>
               <w:rPr>
                 <w:rStyle w:val="Hyperlink"/>
@@ -832,7 +382,7 @@
                 <w:noProof/>
                 <w:webHidden/>
               </w:rPr>
-              <w:instrText xml:space="preserve"> PAGEREF _Toc162606618 \h </w:instrText>
+              <w:instrText xml:space="preserve"> PAGEREF _Toc204246904 \h </w:instrText>
             </w:r>
             <w:r>
               <w:rPr>
@@ -852,7 +402,7 @@
                 <w:noProof/>
                 <w:webHidden/>
               </w:rPr>
-              <w:t>2</w:t>
+              <w:t>1</w:t>
             </w:r>
             <w:r>
               <w:rPr>
@@ -874,11 +424,11 @@
               <w:kern w:val="2"/>
               <w:sz w:val="24"/>
               <w:szCs w:val="24"/>
-              <w:lang w:eastAsia="en-DK"/>
+              <w:lang w:val="en-DK" w:eastAsia="en-DK"/>
               <w14:ligatures w14:val="standardContextual"/>
             </w:rPr>
           </w:pPr>
-          <w:hyperlink w:anchor="_Toc162606619" w:history="1">
+          <w:hyperlink w:anchor="_Toc204246905" w:history="1">
             <w:r>
               <w:rPr>
                 <w:rStyle w:val="Hyperlink"/>
@@ -906,7 +456,7 @@
                 <w:noProof/>
                 <w:webHidden/>
               </w:rPr>
-              <w:instrText xml:space="preserve"> PAGEREF _Toc162606619 \h </w:instrText>
+              <w:instrText xml:space="preserve"> PAGEREF _Toc204246905 \h </w:instrText>
             </w:r>
             <w:r>
               <w:rPr>
@@ -926,7 +476,7 @@
                 <w:noProof/>
                 <w:webHidden/>
               </w:rPr>
-              <w:t>2</w:t>
+              <w:t>1</w:t>
             </w:r>
             <w:r>
               <w:rPr>
@@ -956,7 +506,7 @@
           <w:lang w:val="en-GB"/>
         </w:rPr>
       </w:pPr>
-      <w:bookmarkStart w:id="1" w:name="_Toc162606615"/>
+      <w:bookmarkStart w:id="1" w:name="_Toc204246901"/>
       <w:r>
         <w:rPr>
           <w:lang w:val="en-GB"/>
@@ -980,7 +530,7 @@
           <w:lang w:val="en-GB"/>
         </w:rPr>
       </w:pPr>
-      <w:bookmarkStart w:id="2" w:name="_Toc162606616"/>
+      <w:bookmarkStart w:id="2" w:name="_Toc204246902"/>
       <w:r>
         <w:rPr>
           <w:lang w:val="en-GB"/>
@@ -1004,7 +554,7 @@
           <w:lang w:val="en-GB"/>
         </w:rPr>
       </w:pPr>
-      <w:bookmarkStart w:id="3" w:name="_Toc162606617"/>
+      <w:bookmarkStart w:id="3" w:name="_Toc204246903"/>
       <w:r>
         <w:rPr>
           <w:lang w:val="en-GB"/>
@@ -1028,7 +578,7 @@
           <w:lang w:val="en-GB"/>
         </w:rPr>
       </w:pPr>
-      <w:bookmarkStart w:id="4" w:name="_Toc162606618"/>
+      <w:bookmarkStart w:id="4" w:name="_Toc204246904"/>
       <w:r>
         <w:rPr>
           <w:lang w:val="en-GB"/>
@@ -1060,7 +610,7 @@
           <w:lang w:val="en-GB"/>
         </w:rPr>
       </w:pPr>
-      <w:bookmarkStart w:id="5" w:name="_Toc162606619"/>
+      <w:bookmarkStart w:id="5" w:name="_Toc204246905"/>
       <w:r>
         <w:rPr>
           <w:lang w:val="en-GB"/>
@@ -1076,13 +626,90 @@
         </w:rPr>
       </w:pPr>
     </w:p>
+    <w:p>
+      <w:pPr>
+        <w:rPr>
+          <w:lang w:val="en-GB"/>
+        </w:rPr>
+      </w:pPr>
+    </w:p>
+    <w:p>
+      <w:pPr>
+        <w:rPr>
+          <w:lang w:val="en-GB"/>
+        </w:rPr>
+      </w:pPr>
+    </w:p>
+    <w:p>
+      <w:pPr>
+        <w:rPr>
+          <w:lang w:val="en-GB"/>
+        </w:rPr>
+      </w:pPr>
+    </w:p>
+    <w:p>
+      <w:pPr>
+        <w:rPr>
+          <w:lang w:val="en-GB"/>
+        </w:rPr>
+      </w:pPr>
+    </w:p>
+    <w:p>
+      <w:pPr>
+        <w:rPr>
+          <w:lang w:val="en-GB"/>
+        </w:rPr>
+      </w:pPr>
+    </w:p>
+    <w:p>
+      <w:pPr>
+        <w:rPr>
+          <w:lang w:val="en-GB"/>
+        </w:rPr>
+      </w:pPr>
+    </w:p>
+    <w:p>
+      <w:pPr>
+        <w:rPr>
+          <w:lang w:val="en-GB"/>
+        </w:rPr>
+      </w:pPr>
+    </w:p>
+    <w:p>
+      <w:pPr>
+        <w:rPr>
+          <w:lang w:val="en-GB"/>
+        </w:rPr>
+      </w:pPr>
+    </w:p>
+    <w:p>
+      <w:pPr>
+        <w:rPr>
+          <w:lang w:val="en-GB"/>
+        </w:rPr>
+      </w:pPr>
+    </w:p>
+    <w:p>
+      <w:pPr>
+        <w:rPr>
+          <w:lang w:val="en-GB"/>
+        </w:rPr>
+      </w:pPr>
+    </w:p>
+    <w:p>
+      <w:pPr>
+        <w:jc w:val="center"/>
+        <w:rPr>
+          <w:lang w:val="en-GB"/>
+        </w:rPr>
+      </w:pPr>
+    </w:p>
     <w:sectPr>
-      <w:headerReference w:type="default" r:id="rId13"/>
-      <w:footerReference w:type="default" r:id="rId14"/>
+      <w:headerReference w:type="default" r:id="rId11"/>
+      <w:footerReference w:type="default" r:id="rId12"/>
       <w:pgSz w:w="11906" w:h="16838"/>
       <w:pgMar w:top="0" w:right="1440" w:bottom="709" w:left="1440" w:header="708" w:footer="708" w:gutter="0"/>
       <w:cols w:space="708"/>
-      <w:titlePg/>
       <w:docGrid w:linePitch="360"/>
     </w:sectPr>
   </w:body>
@@ -1090,7 +717,7 @@
 </file>
 
 <file path=word/endnotes.xml><?xml version="1.0" encoding="utf-8"?>
-<w:endnotes xmlns:wpc="http://schemas.microsoft.com/office/word/2010/wordprocessingCanvas" xmlns:cx="http://schemas.microsoft.com/office/drawing/2014/chartex" xmlns:cx1="http://schemas.microsoft.com/office/drawing/2015/9/8/chartex" xmlns:cx2="http://schemas.microsoft.com/office/drawing/2015/10/21/chartex" xmlns:cx3="http://schemas.microsoft.com/office/drawing/2016/5/9/chartex" xmlns:cx4="http://schemas.microsoft.com/office/drawing/2016/5/10/chartex" xmlns:cx5="http://schemas.microsoft.com/office/drawing/2016/5/11/chartex" xmlns:cx6="http://schemas.microsoft.com/office/drawing/2016/5/12/chartex" xmlns:cx7="http://schemas.microsoft.com/office/drawing/2016/5/13/chartex" xmlns:cx8="http://schemas.microsoft.com/office/drawing/2016/5/14/chartex" xmlns:mc="http://schemas.openxmlformats.org/markup-compatibility/2006" xmlns:aink="http://schemas.microsoft.com/office/drawing/2016/ink" xmlns:am3d="http://schemas.microsoft.com/office/drawing/2017/model3d" xmlns:o="urn:schemas-microsoft-com:office:office" xmlns:oel="http://schemas.microsoft.com/office/2019/extlst" xmlns:r="http://schemas.openxmlformats.org/officeDocument/2006/relationships" xmlns:m="http://schemas.openxmlformats.org/officeDocument/2006/math" xmlns:v="urn:schemas-microsoft-com:vml" xmlns:wp14="http://schemas.microsoft.com/office/word/2010/wordprocessingDrawing" xmlns:wp="http://schemas.openxmlformats.org/drawingml/2006/wordprocessingDrawing" xmlns:w10="urn:schemas-microsoft-com:office:word" xmlns:w="http://schemas.openxmlformats.org/wordprocessingml/2006/main" xmlns:w14="http://schemas.microsoft.com/office/word/2010/wordml" xmlns:w15="http://schemas.microsoft.com/office/word/2012/wordml" xmlns:w16cex="http://schemas.microsoft.com/office/word/2018/wordml/cex" xmlns:w16cid="http://schemas.microsoft.com/office/word/2016/wordml/cid" xmlns:w16="http://schemas.microsoft.com/office/word/2018/wordml" xmlns:w16du="http://schemas.microsoft.com/office/word/2023/wordml/word16du" xmlns:w16sdtdh="http://schemas.microsoft.com/office/word/2020/wordml/sdtdatahash" xmlns:w16se="http://schemas.microsoft.com/office/word/2015/wordml/symex" xmlns:wpg="http://schemas.microsoft.com/office/word/2010/wordprocessingGroup" xmlns:wpi="http://schemas.microsoft.com/office/word/2010/wordprocessingInk" xmlns:wne="http://schemas.microsoft.com/office/word/2006/wordml" xmlns:wps="http://schemas.microsoft.com/office/word/2010/wordprocessingShape" mc:Ignorable="w14 w15 w16se w16cid w16 w16cex w16sdtdh w16du wp14">
+<w:endnotes xmlns:wpc="http://schemas.microsoft.com/office/word/2010/wordprocessingCanvas" xmlns:cx="http://schemas.microsoft.com/office/drawing/2014/chartex" xmlns:cx1="http://schemas.microsoft.com/office/drawing/2015/9/8/chartex" xmlns:cx2="http://schemas.microsoft.com/office/drawing/2015/10/21/chartex" xmlns:cx3="http://schemas.microsoft.com/office/drawing/2016/5/9/chartex" xmlns:cx4="http://schemas.microsoft.com/office/drawing/2016/5/10/chartex" xmlns:cx5="http://schemas.microsoft.com/office/drawing/2016/5/11/chartex" xmlns:cx6="http://schemas.microsoft.com/office/drawing/2016/5/12/chartex" xmlns:cx7="http://schemas.microsoft.com/office/drawing/2016/5/13/chartex" xmlns:cx8="http://schemas.microsoft.com/office/drawing/2016/5/14/chartex" xmlns:mc="http://schemas.openxmlformats.org/markup-compatibility/2006" xmlns:aink="http://schemas.microsoft.com/office/drawing/2016/ink" xmlns:am3d="http://schemas.microsoft.com/office/drawing/2017/model3d" xmlns:o="urn:schemas-microsoft-com:office:office" xmlns:oel="http://schemas.microsoft.com/office/2019/extlst" xmlns:r="http://schemas.openxmlformats.org/officeDocument/2006/relationships" xmlns:m="http://schemas.openxmlformats.org/officeDocument/2006/math" xmlns:v="urn:schemas-microsoft-com:vml" xmlns:wp14="http://schemas.microsoft.com/office/word/2010/wordprocessingDrawing" xmlns:wp="http://schemas.openxmlformats.org/drawingml/2006/wordprocessingDrawing" xmlns:w10="urn:schemas-microsoft-com:office:word" xmlns:w="http://schemas.openxmlformats.org/wordprocessingml/2006/main" xmlns:w14="http://schemas.microsoft.com/office/word/2010/wordml" xmlns:w15="http://schemas.microsoft.com/office/word/2012/wordml" xmlns:w16cex="http://schemas.microsoft.com/office/word/2018/wordml/cex" xmlns:w16cid="http://schemas.microsoft.com/office/word/2016/wordml/cid" xmlns:w16="http://schemas.microsoft.com/office/word/2018/wordml" xmlns:w16du="http://schemas.microsoft.com/office/word/2023/wordml/word16du" xmlns:w16sdtdh="http://schemas.microsoft.com/office/word/2020/wordml/sdtdatahash" xmlns:w16sdtfl="http://schemas.microsoft.com/office/word/2024/wordml/sdtformatlock" xmlns:w16se="http://schemas.microsoft.com/office/word/2015/wordml/symex" xmlns:wpg="http://schemas.microsoft.com/office/word/2010/wordprocessingGroup" xmlns:wpi="http://schemas.microsoft.com/office/word/2010/wordprocessingInk" xmlns:wne="http://schemas.microsoft.com/office/word/2006/wordml" xmlns:wps="http://schemas.microsoft.com/office/word/2010/wordprocessingShape" mc:Ignorable="w14 w15 w16se w16cid w16 w16cex w16sdtdh w16sdtfl w16du wp14">
   <w:endnote w:type="separator" w:id="-1">
     <w:p>
       <w:pPr>
@@ -1115,7 +742,7 @@
 </file>
 
 <file path=word/footer1.xml><?xml version="1.0" encoding="utf-8"?>
-<w:ftr xmlns:wpc="http://schemas.microsoft.com/office/word/2010/wordprocessingCanvas" xmlns:cx="http://schemas.microsoft.com/office/drawing/2014/chartex" xmlns:cx1="http://schemas.microsoft.com/office/drawing/2015/9/8/chartex" xmlns:cx2="http://schemas.microsoft.com/office/drawing/2015/10/21/chartex" xmlns:cx3="http://schemas.microsoft.com/office/drawing/2016/5/9/chartex" xmlns:cx4="http://schemas.microsoft.com/office/drawing/2016/5/10/chartex" xmlns:cx5="http://schemas.microsoft.com/office/drawing/2016/5/11/chartex" xmlns:cx6="http://schemas.microsoft.com/office/drawing/2016/5/12/chartex" xmlns:cx7="http://schemas.microsoft.com/office/drawing/2016/5/13/chartex" xmlns:cx8="http://schemas.microsoft.com/office/drawing/2016/5/14/chartex" xmlns:mc="http://schemas.openxmlformats.org/markup-compatibility/2006" xmlns:aink="http://schemas.microsoft.com/office/drawing/2016/ink" xmlns:am3d="http://schemas.microsoft.com/office/drawing/2017/model3d" xmlns:o="urn:schemas-microsoft-com:office:office" xmlns:oel="http://schemas.microsoft.com/office/2019/extlst" xmlns:r="http://schemas.openxmlformats.org/officeDocument/2006/relationships" xmlns:m="http://schemas.openxmlformats.org/officeDocument/2006/math" xmlns:v="urn:schemas-microsoft-com:vml" xmlns:wp14="http://schemas.microsoft.com/office/word/2010/wordprocessingDrawing" xmlns:wp="http://schemas.openxmlformats.org/drawingml/2006/wordprocessingDrawing" xmlns:w10="urn:schemas-microsoft-com:office:word" xmlns:w="http://schemas.openxmlformats.org/wordprocessingml/2006/main" xmlns:w14="http://schemas.microsoft.com/office/word/2010/wordml" xmlns:w15="http://schemas.microsoft.com/office/word/2012/wordml" xmlns:w16cex="http://schemas.microsoft.com/office/word/2018/wordml/cex" xmlns:w16cid="http://schemas.microsoft.com/office/word/2016/wordml/cid" xmlns:w16="http://schemas.microsoft.com/office/word/2018/wordml" xmlns:w16du="http://schemas.microsoft.com/office/word/2023/wordml/word16du" xmlns:w16sdtdh="http://schemas.microsoft.com/office/word/2020/wordml/sdtdatahash" xmlns:w16se="http://schemas.microsoft.com/office/word/2015/wordml/symex" xmlns:wpg="http://schemas.microsoft.com/office/word/2010/wordprocessingGroup" xmlns:wpi="http://schemas.microsoft.com/office/word/2010/wordprocessingInk" xmlns:wne="http://schemas.microsoft.com/office/word/2006/wordml" xmlns:wps="http://schemas.microsoft.com/office/word/2010/wordprocessingShape" mc:Ignorable="w14 w15 w16se w16cid w16 w16cex w16sdtdh w16du wp14">
+<w:ftr xmlns:wpc="http://schemas.microsoft.com/office/word/2010/wordprocessingCanvas" xmlns:cx="http://schemas.microsoft.com/office/drawing/2014/chartex" xmlns:cx1="http://schemas.microsoft.com/office/drawing/2015/9/8/chartex" xmlns:cx2="http://schemas.microsoft.com/office/drawing/2015/10/21/chartex" xmlns:cx3="http://schemas.microsoft.com/office/drawing/2016/5/9/chartex" xmlns:cx4="http://schemas.microsoft.com/office/drawing/2016/5/10/chartex" xmlns:cx5="http://schemas.microsoft.com/office/drawing/2016/5/11/chartex" xmlns:cx6="http://schemas.microsoft.com/office/drawing/2016/5/12/chartex" xmlns:cx7="http://schemas.microsoft.com/office/drawing/2016/5/13/chartex" xmlns:cx8="http://schemas.microsoft.com/office/drawing/2016/5/14/chartex" xmlns:mc="http://schemas.openxmlformats.org/markup-compatibility/2006" xmlns:aink="http://schemas.microsoft.com/office/drawing/2016/ink" xmlns:am3d="http://schemas.microsoft.com/office/drawing/2017/model3d" xmlns:o="urn:schemas-microsoft-com:office:office" xmlns:oel="http://schemas.microsoft.com/office/2019/extlst" xmlns:r="http://schemas.openxmlformats.org/officeDocument/2006/relationships" xmlns:m="http://schemas.openxmlformats.org/officeDocument/2006/math" xmlns:v="urn:schemas-microsoft-com:vml" xmlns:wp14="http://schemas.microsoft.com/office/word/2010/wordprocessingDrawing" xmlns:wp="http://schemas.openxmlformats.org/drawingml/2006/wordprocessingDrawing" xmlns:w10="urn:schemas-microsoft-com:office:word" xmlns:w="http://schemas.openxmlformats.org/wordprocessingml/2006/main" xmlns:w14="http://schemas.microsoft.com/office/word/2010/wordml" xmlns:w15="http://schemas.microsoft.com/office/word/2012/wordml" xmlns:w16cex="http://schemas.microsoft.com/office/word/2018/wordml/cex" xmlns:w16cid="http://schemas.microsoft.com/office/word/2016/wordml/cid" xmlns:w16="http://schemas.microsoft.com/office/word/2018/wordml" xmlns:w16du="http://schemas.microsoft.com/office/word/2023/wordml/word16du" xmlns:w16sdtdh="http://schemas.microsoft.com/office/word/2020/wordml/sdtdatahash" xmlns:w16sdtfl="http://schemas.microsoft.com/office/word/2024/wordml/sdtformatlock" xmlns:w16se="http://schemas.microsoft.com/office/word/2015/wordml/symex" xmlns:wpg="http://schemas.microsoft.com/office/word/2010/wordprocessingGroup" xmlns:wpi="http://schemas.microsoft.com/office/word/2010/wordprocessingInk" xmlns:wne="http://schemas.microsoft.com/office/word/2006/wordml" xmlns:wps="http://schemas.microsoft.com/office/word/2010/wordprocessingShape" mc:Ignorable="w14 w15 w16se w16cid w16 w16cex w16sdtdh w16sdtfl w16du wp14">
   <w:p>
     <w:pPr>
       <w:pStyle w:val="Footer"/>
@@ -1209,7 +836,7 @@
 </file>
 
 <file path=word/footnotes.xml><?xml version="1.0" encoding="utf-8"?>
-<w:footnotes xmlns:wpc="http://schemas.microsoft.com/office/word/2010/wordprocessingCanvas" xmlns:cx="http://schemas.microsoft.com/office/drawing/2014/chartex" xmlns:cx1="http://schemas.microsoft.com/office/drawing/2015/9/8/chartex" xmlns:cx2="http://schemas.microsoft.com/office/drawing/2015/10/21/chartex" xmlns:cx3="http://schemas.microsoft.com/office/drawing/2016/5/9/chartex" xmlns:cx4="http://schemas.microsoft.com/office/drawing/2016/5/10/chartex" xmlns:cx5="http://schemas.microsoft.com/office/drawing/2016/5/11/chartex" xmlns:cx6="http://schemas.microsoft.com/office/drawing/2016/5/12/chartex" xmlns:cx7="http://schemas.microsoft.com/office/drawing/2016/5/13/chartex" xmlns:cx8="http://schemas.microsoft.com/office/drawing/2016/5/14/chartex" xmlns:mc="http://schemas.openxmlformats.org/markup-compatibility/2006" xmlns:aink="http://schemas.microsoft.com/office/drawing/2016/ink" xmlns:am3d="http://schemas.microsoft.com/office/drawing/2017/model3d" xmlns:o="urn:schemas-microsoft-com:office:office" xmlns:oel="http://schemas.microsoft.com/office/2019/extlst" xmlns:r="http://schemas.openxmlformats.org/officeDocument/2006/relationships" xmlns:m="http://schemas.openxmlformats.org/officeDocument/2006/math" xmlns:v="urn:schemas-microsoft-com:vml" xmlns:wp14="http://schemas.microsoft.com/office/word/2010/wordprocessingDrawing" xmlns:wp="http://schemas.openxmlformats.org/drawingml/2006/wordprocessingDrawing" xmlns:w10="urn:schemas-microsoft-com:office:word" xmlns:w="http://schemas.openxmlformats.org/wordprocessingml/2006/main" xmlns:w14="http://schemas.microsoft.com/office/word/2010/wordml" xmlns:w15="http://schemas.microsoft.com/office/word/2012/wordml" xmlns:w16cex="http://schemas.microsoft.com/office/word/2018/wordml/cex" xmlns:w16cid="http://schemas.microsoft.com/office/word/2016/wordml/cid" xmlns:w16="http://schemas.microsoft.com/office/word/2018/wordml" xmlns:w16du="http://schemas.microsoft.com/office/word/2023/wordml/word16du" xmlns:w16sdtdh="http://schemas.microsoft.com/office/word/2020/wordml/sdtdatahash" xmlns:w16se="http://schemas.microsoft.com/office/word/2015/wordml/symex" xmlns:wpg="http://schemas.microsoft.com/office/word/2010/wordprocessingGroup" xmlns:wpi="http://schemas.microsoft.com/office/word/2010/wordprocessingInk" xmlns:wne="http://schemas.microsoft.com/office/word/2006/wordml" xmlns:wps="http://schemas.microsoft.com/office/word/2010/wordprocessingShape" mc:Ignorable="w14 w15 w16se w16cid w16 w16cex w16sdtdh w16du wp14">
+<w:footnotes xmlns:wpc="http://schemas.microsoft.com/office/word/2010/wordprocessingCanvas" xmlns:cx="http://schemas.microsoft.com/office/drawing/2014/chartex" xmlns:cx1="http://schemas.microsoft.com/office/drawing/2015/9/8/chartex" xmlns:cx2="http://schemas.microsoft.com/office/drawing/2015/10/21/chartex" xmlns:cx3="http://schemas.microsoft.com/office/drawing/2016/5/9/chartex" xmlns:cx4="http://schemas.microsoft.com/office/drawing/2016/5/10/chartex" xmlns:cx5="http://schemas.microsoft.com/office/drawing/2016/5/11/chartex" xmlns:cx6="http://schemas.microsoft.com/office/drawing/2016/5/12/chartex" xmlns:cx7="http://schemas.microsoft.com/office/drawing/2016/5/13/chartex" xmlns:cx8="http://schemas.microsoft.com/office/drawing/2016/5/14/chartex" xmlns:mc="http://schemas.openxmlformats.org/markup-compatibility/2006" xmlns:aink="http://schemas.microsoft.com/office/drawing/2016/ink" xmlns:am3d="http://schemas.microsoft.com/office/drawing/2017/model3d" xmlns:o="urn:schemas-microsoft-com:office:office" xmlns:oel="http://schemas.microsoft.com/office/2019/extlst" xmlns:r="http://schemas.openxmlformats.org/officeDocument/2006/relationships" xmlns:m="http://schemas.openxmlformats.org/officeDocument/2006/math" xmlns:v="urn:schemas-microsoft-com:vml" xmlns:wp14="http://schemas.microsoft.com/office/word/2010/wordprocessingDrawing" xmlns:wp="http://schemas.openxmlformats.org/drawingml/2006/wordprocessingDrawing" xmlns:w10="urn:schemas-microsoft-com:office:word" xmlns:w="http://schemas.openxmlformats.org/wordprocessingml/2006/main" xmlns:w14="http://schemas.microsoft.com/office/word/2010/wordml" xmlns:w15="http://schemas.microsoft.com/office/word/2012/wordml" xmlns:w16cex="http://schemas.microsoft.com/office/word/2018/wordml/cex" xmlns:w16cid="http://schemas.microsoft.com/office/word/2016/wordml/cid" xmlns:w16="http://schemas.microsoft.com/office/word/2018/wordml" xmlns:w16du="http://schemas.microsoft.com/office/word/2023/wordml/word16du" xmlns:w16sdtdh="http://schemas.microsoft.com/office/word/2020/wordml/sdtdatahash" xmlns:w16sdtfl="http://schemas.microsoft.com/office/word/2024/wordml/sdtformatlock" xmlns:w16se="http://schemas.microsoft.com/office/word/2015/wordml/symex" xmlns:wpg="http://schemas.microsoft.com/office/word/2010/wordprocessingGroup" xmlns:wpi="http://schemas.microsoft.com/office/word/2010/wordprocessingInk" xmlns:wne="http://schemas.microsoft.com/office/word/2006/wordml" xmlns:wps="http://schemas.microsoft.com/office/word/2010/wordprocessingShape" mc:Ignorable="w14 w15 w16se w16cid w16 w16cex w16sdtdh w16sdtfl w16du wp14">
   <w:footnote w:type="separator" w:id="-1">
     <w:p>
       <w:pPr>
@@ -1234,7 +861,7 @@
 </file>
 
 <file path=word/header1.xml><?xml version="1.0" encoding="utf-8"?>
-<w:hdr xmlns:wpc="http://schemas.microsoft.com/office/word/2010/wordprocessingCanvas" xmlns:cx="http://schemas.microsoft.com/office/drawing/2014/chartex" xmlns:cx1="http://schemas.microsoft.com/office/drawing/2015/9/8/chartex" xmlns:cx2="http://schemas.microsoft.com/office/drawing/2015/10/21/chartex" xmlns:cx3="http://schemas.microsoft.com/office/drawing/2016/5/9/chartex" xmlns:cx4="http://schemas.microsoft.com/office/drawing/2016/5/10/chartex" xmlns:cx5="http://schemas.microsoft.com/office/drawing/2016/5/11/chartex" xmlns:cx6="http://schemas.microsoft.com/office/drawing/2016/5/12/chartex" xmlns:cx7="http://schemas.microsoft.com/office/drawing/2016/5/13/chartex" xmlns:cx8="http://schemas.microsoft.com/office/drawing/2016/5/14/chartex" xmlns:mc="http://schemas.openxmlformats.org/markup-compatibility/2006" xmlns:aink="http://schemas.microsoft.com/office/drawing/2016/ink" xmlns:am3d="http://schemas.microsoft.com/office/drawing/2017/model3d" xmlns:o="urn:schemas-microsoft-com:office:office" xmlns:oel="http://schemas.microsoft.com/office/2019/extlst" xmlns:r="http://schemas.openxmlformats.org/officeDocument/2006/relationships" xmlns:m="http://schemas.openxmlformats.org/officeDocument/2006/math" xmlns:v="urn:schemas-microsoft-com:vml" xmlns:wp14="http://schemas.microsoft.com/office/word/2010/wordprocessingDrawing" xmlns:wp="http://schemas.openxmlformats.org/drawingml/2006/wordprocessingDrawing" xmlns:w10="urn:schemas-microsoft-com:office:word" xmlns:w="http://schemas.openxmlformats.org/wordprocessingml/2006/main" xmlns:w14="http://schemas.microsoft.com/office/word/2010/wordml" xmlns:w15="http://schemas.microsoft.com/office/word/2012/wordml" xmlns:w16cex="http://schemas.microsoft.com/office/word/2018/wordml/cex" xmlns:w16cid="http://schemas.microsoft.com/office/word/2016/wordml/cid" xmlns:w16="http://schemas.microsoft.com/office/word/2018/wordml" xmlns:w16du="http://schemas.microsoft.com/office/word/2023/wordml/word16du" xmlns:w16sdtdh="http://schemas.microsoft.com/office/word/2020/wordml/sdtdatahash" xmlns:w16se="http://schemas.microsoft.com/office/word/2015/wordml/symex" xmlns:wpg="http://schemas.microsoft.com/office/word/2010/wordprocessingGroup" xmlns:wpi="http://schemas.microsoft.com/office/word/2010/wordprocessingInk" xmlns:wne="http://schemas.microsoft.com/office/word/2006/wordml" xmlns:wps="http://schemas.microsoft.com/office/word/2010/wordprocessingShape" mc:Ignorable="w14 w15 w16se w16cid w16 w16cex w16sdtdh w16du wp14">
+<w:hdr xmlns:wpc="http://schemas.microsoft.com/office/word/2010/wordprocessingCanvas" xmlns:cx="http://schemas.microsoft.com/office/drawing/2014/chartex" xmlns:cx1="http://schemas.microsoft.com/office/drawing/2015/9/8/chartex" xmlns:cx2="http://schemas.microsoft.com/office/drawing/2015/10/21/chartex" xmlns:cx3="http://schemas.microsoft.com/office/drawing/2016/5/9/chartex" xmlns:cx4="http://schemas.microsoft.com/office/drawing/2016/5/10/chartex" xmlns:cx5="http://schemas.microsoft.com/office/drawing/2016/5/11/chartex" xmlns:cx6="http://schemas.microsoft.com/office/drawing/2016/5/12/chartex" xmlns:cx7="http://schemas.microsoft.com/office/drawing/2016/5/13/chartex" xmlns:cx8="http://schemas.microsoft.com/office/drawing/2016/5/14/chartex" xmlns:mc="http://schemas.openxmlformats.org/markup-compatibility/2006" xmlns:aink="http://schemas.microsoft.com/office/drawing/2016/ink" xmlns:am3d="http://schemas.microsoft.com/office/drawing/2017/model3d" xmlns:o="urn:schemas-microsoft-com:office:office" xmlns:oel="http://schemas.microsoft.com/office/2019/extlst" xmlns:r="http://schemas.openxmlformats.org/officeDocument/2006/relationships" xmlns:m="http://schemas.openxmlformats.org/officeDocument/2006/math" xmlns:v="urn:schemas-microsoft-com:vml" xmlns:wp14="http://schemas.microsoft.com/office/word/2010/wordprocessingDrawing" xmlns:wp="http://schemas.openxmlformats.org/drawingml/2006/wordprocessingDrawing" xmlns:w10="urn:schemas-microsoft-com:office:word" xmlns:w="http://schemas.openxmlformats.org/wordprocessingml/2006/main" xmlns:w14="http://schemas.microsoft.com/office/word/2010/wordml" xmlns:w15="http://schemas.microsoft.com/office/word/2012/wordml" xmlns:w16cex="http://schemas.microsoft.com/office/word/2018/wordml/cex" xmlns:w16cid="http://schemas.microsoft.com/office/word/2016/wordml/cid" xmlns:w16="http://schemas.microsoft.com/office/word/2018/wordml" xmlns:w16du="http://schemas.microsoft.com/office/word/2023/wordml/word16du" xmlns:w16sdtdh="http://schemas.microsoft.com/office/word/2020/wordml/sdtdatahash" xmlns:w16sdtfl="http://schemas.microsoft.com/office/word/2024/wordml/sdtformatlock" xmlns:w16se="http://schemas.microsoft.com/office/word/2015/wordml/symex" xmlns:wpg="http://schemas.microsoft.com/office/word/2010/wordprocessingGroup" xmlns:wpi="http://schemas.microsoft.com/office/word/2010/wordprocessingInk" xmlns:wne="http://schemas.microsoft.com/office/word/2006/wordml" xmlns:wps="http://schemas.microsoft.com/office/word/2010/wordprocessingShape" mc:Ignorable="w14 w15 w16se w16cid w16 w16cex w16sdtdh w16sdtfl w16du wp14">
   <w:tbl>
     <w:tblPr>
       <w:tblStyle w:val="TableGrid"/>
@@ -1337,7 +964,7 @@
 </file>
 
 <file path=word/numbering.xml><?xml version="1.0" encoding="utf-8"?>
-<w:numbering xmlns:wpc="http://schemas.microsoft.com/office/word/2010/wordprocessingCanvas" xmlns:cx="http://schemas.microsoft.com/office/drawing/2014/chartex" xmlns:cx1="http://schemas.microsoft.com/office/drawing/2015/9/8/chartex" xmlns:cx2="http://schemas.microsoft.com/office/drawing/2015/10/21/chartex" xmlns:cx3="http://schemas.microsoft.com/office/drawing/2016/5/9/chartex" xmlns:cx4="http://schemas.microsoft.com/office/drawing/2016/5/10/chartex" xmlns:cx5="http://schemas.microsoft.com/office/drawing/2016/5/11/chartex" xmlns:cx6="http://schemas.microsoft.com/office/drawing/2016/5/12/chartex" xmlns:cx7="http://schemas.microsoft.com/office/drawing/2016/5/13/chartex" xmlns:cx8="http://schemas.microsoft.com/office/drawing/2016/5/14/chartex" xmlns:mc="http://schemas.openxmlformats.org/markup-compatibility/2006" xmlns:aink="http://schemas.microsoft.com/office/drawing/2016/ink" xmlns:am3d="http://schemas.microsoft.com/office/drawing/2017/model3d" xmlns:o="urn:schemas-microsoft-com:office:office" xmlns:oel="http://schemas.microsoft.com/office/2019/extlst" xmlns:r="http://schemas.openxmlformats.org/officeDocument/2006/relationships" xmlns:m="http://schemas.openxmlformats.org/officeDocument/2006/math" xmlns:v="urn:schemas-microsoft-com:vml" xmlns:wp14="http://schemas.microsoft.com/office/word/2010/wordprocessingDrawing" xmlns:wp="http://schemas.openxmlformats.org/drawingml/2006/wordprocessingDrawing" xmlns:w10="urn:schemas-microsoft-com:office:word" xmlns:w="http://schemas.openxmlformats.org/wordprocessingml/2006/main" xmlns:w14="http://schemas.microsoft.com/office/word/2010/wordml" xmlns:w15="http://schemas.microsoft.com/office/word/2012/wordml" xmlns:w16cex="http://schemas.microsoft.com/office/word/2018/wordml/cex" xmlns:w16cid="http://schemas.microsoft.com/office/word/2016/wordml/cid" xmlns:w16="http://schemas.microsoft.com/office/word/2018/wordml" xmlns:w16du="http://schemas.microsoft.com/office/word/2023/wordml/word16du" xmlns:w16sdtdh="http://schemas.microsoft.com/office/word/2020/wordml/sdtdatahash" xmlns:w16se="http://schemas.microsoft.com/office/word/2015/wordml/symex" xmlns:wpg="http://schemas.microsoft.com/office/word/2010/wordprocessingGroup" xmlns:wpi="http://schemas.microsoft.com/office/word/2010/wordprocessingInk" xmlns:wne="http://schemas.microsoft.com/office/word/2006/wordml" xmlns:wps="http://schemas.microsoft.com/office/word/2010/wordprocessingShape" mc:Ignorable="w14 w15 w16se w16cid w16 w16cex w16sdtdh w16du wp14">
+<w:numbering xmlns:wpc="http://schemas.microsoft.com/office/word/2010/wordprocessingCanvas" xmlns:cx="http://schemas.microsoft.com/office/drawing/2014/chartex" xmlns:cx1="http://schemas.microsoft.com/office/drawing/2015/9/8/chartex" xmlns:cx2="http://schemas.microsoft.com/office/drawing/2015/10/21/chartex" xmlns:cx3="http://schemas.microsoft.com/office/drawing/2016/5/9/chartex" xmlns:cx4="http://schemas.microsoft.com/office/drawing/2016/5/10/chartex" xmlns:cx5="http://schemas.microsoft.com/office/drawing/2016/5/11/chartex" xmlns:cx6="http://schemas.microsoft.com/office/drawing/2016/5/12/chartex" xmlns:cx7="http://schemas.microsoft.com/office/drawing/2016/5/13/chartex" xmlns:cx8="http://schemas.microsoft.com/office/drawing/2016/5/14/chartex" xmlns:mc="http://schemas.openxmlformats.org/markup-compatibility/2006" xmlns:aink="http://schemas.microsoft.com/office/drawing/2016/ink" xmlns:am3d="http://schemas.microsoft.com/office/drawing/2017/model3d" xmlns:o="urn:schemas-microsoft-com:office:office" xmlns:oel="http://schemas.microsoft.com/office/2019/extlst" xmlns:r="http://schemas.openxmlformats.org/officeDocument/2006/relationships" xmlns:m="http://schemas.openxmlformats.org/officeDocument/2006/math" xmlns:v="urn:schemas-microsoft-com:vml" xmlns:wp14="http://schemas.microsoft.com/office/word/2010/wordprocessingDrawing" xmlns:wp="http://schemas.openxmlformats.org/drawingml/2006/wordprocessingDrawing" xmlns:w10="urn:schemas-microsoft-com:office:word" xmlns:w="http://schemas.openxmlformats.org/wordprocessingml/2006/main" xmlns:w14="http://schemas.microsoft.com/office/word/2010/wordml" xmlns:w15="http://schemas.microsoft.com/office/word/2012/wordml" xmlns:w16cex="http://schemas.microsoft.com/office/word/2018/wordml/cex" xmlns:w16cid="http://schemas.microsoft.com/office/word/2016/wordml/cid" xmlns:w16="http://schemas.microsoft.com/office/word/2018/wordml" xmlns:w16du="http://schemas.microsoft.com/office/word/2023/wordml/word16du" xmlns:w16sdtdh="http://schemas.microsoft.com/office/word/2020/wordml/sdtdatahash" xmlns:w16sdtfl="http://schemas.microsoft.com/office/word/2024/wordml/sdtformatlock" xmlns:w16se="http://schemas.microsoft.com/office/word/2015/wordml/symex" xmlns:wpg="http://schemas.microsoft.com/office/word/2010/wordprocessingGroup" xmlns:wpi="http://schemas.microsoft.com/office/word/2010/wordprocessingInk" xmlns:wne="http://schemas.microsoft.com/office/word/2006/wordml" xmlns:wps="http://schemas.microsoft.com/office/word/2010/wordprocessingShape" mc:Ignorable="w14 w15 w16se w16cid w16 w16cex w16sdtdh w16sdtfl w16du wp14">
   <w:abstractNum w:abstractNumId="0" w15:restartNumberingAfterBreak="0">
     <w:nsid w:val="02FE7E4E"/>
     <w:multiLevelType w:val="hybridMultilevel"/>
@@ -3500,7 +3127,7 @@
 </file>
 
 <file path=word/styles.xml><?xml version="1.0" encoding="utf-8"?>
-<w:styles xmlns:mc="http://schemas.openxmlformats.org/markup-compatibility/2006" xmlns:r="http://schemas.openxmlformats.org/officeDocument/2006/relationships" xmlns:w="http://schemas.openxmlformats.org/wordprocessingml/2006/main" xmlns:w14="http://schemas.microsoft.com/office/word/2010/wordml" xmlns:w15="http://schemas.microsoft.com/office/word/2012/wordml" xmlns:w16cex="http://schemas.microsoft.com/office/word/2018/wordml/cex" xmlns:w16cid="http://schemas.microsoft.com/office/word/2016/wordml/cid" xmlns:w16="http://schemas.microsoft.com/office/word/2018/wordml" xmlns:w16du="http://schemas.microsoft.com/office/word/2023/wordml/word16du" xmlns:w16sdtdh="http://schemas.microsoft.com/office/word/2020/wordml/sdtdatahash" xmlns:w16se="http://schemas.microsoft.com/office/word/2015/wordml/symex" mc:Ignorable="w14 w15 w16se w16cid w16 w16cex w16sdtdh w16du">
+<w:styles xmlns:mc="http://schemas.openxmlformats.org/markup-compatibility/2006" xmlns:r="http://schemas.openxmlformats.org/officeDocument/2006/relationships" xmlns:w="http://schemas.openxmlformats.org/wordprocessingml/2006/main" xmlns:w14="http://schemas.microsoft.com/office/word/2010/wordml" xmlns:w15="http://schemas.microsoft.com/office/word/2012/wordml" xmlns:w16cex="http://schemas.microsoft.com/office/word/2018/wordml/cex" xmlns:w16cid="http://schemas.microsoft.com/office/word/2016/wordml/cid" xmlns:w16="http://schemas.microsoft.com/office/word/2018/wordml" xmlns:w16du="http://schemas.microsoft.com/office/word/2023/wordml/word16du" xmlns:w16sdtdh="http://schemas.microsoft.com/office/word/2020/wordml/sdtdatahash" xmlns:w16sdtfl="http://schemas.microsoft.com/office/word/2024/wordml/sdtformatlock" xmlns:w16se="http://schemas.microsoft.com/office/word/2015/wordml/symex" mc:Ignorable="w14 w15 w16se w16cid w16 w16cex w16sdtdh w16sdtfl w16du">
   <w:docDefaults>
     <w:rPrDefault>
       <w:rPr>
@@ -4981,12 +4608,7 @@
 </file>
 
 <file path=customXml/item1.xml><?xml version="1.0" encoding="utf-8"?>
-<?mso-contentType ?>
-<FormTemplates xmlns="http://schemas.microsoft.com/sharepoint/v3/contenttype/forms">
-  <Display>DocumentLibraryForm</Display>
-  <Edit>DocumentLibraryForm</Edit>
-  <New>DocumentLibraryForm</New>
-</FormTemplates>
+<b:Sources xmlns:b="http://schemas.openxmlformats.org/officeDocument/2006/bibliography" xmlns="http://schemas.openxmlformats.org/officeDocument/2006/bibliography" SelectedStyle="\APASixthEditionOfficeOnline.xsl" StyleName="APA" Version="6"/>
 </file>
 
 <file path=customXml/item2.xml><?xml version="1.0" encoding="utf-8"?>
@@ -5245,7 +4867,12 @@
 </file>
 
 <file path=customXml/item3.xml><?xml version="1.0" encoding="utf-8"?>
-<b:Sources xmlns:b="http://schemas.openxmlformats.org/officeDocument/2006/bibliography" xmlns="http://schemas.openxmlformats.org/officeDocument/2006/bibliography" SelectedStyle="\APASixthEditionOfficeOnline.xsl" StyleName="APA" Version="6"/>
+<?mso-contentType ?>
+<FormTemplates xmlns="http://schemas.microsoft.com/sharepoint/v3/contenttype/forms">
+  <Display>DocumentLibraryForm</Display>
+  <Edit>DocumentLibraryForm</Edit>
+  <New>DocumentLibraryForm</New>
+</FormTemplates>
 </file>
 
 <file path=customXml/item4.xml><?xml version="1.0" encoding="utf-8"?>
@@ -5260,9 +4887,9 @@
 </file>
 
 <file path=customXml/itemProps1.xml><?xml version="1.0" encoding="utf-8"?>
-<ds:datastoreItem xmlns:ds="http://schemas.openxmlformats.org/officeDocument/2006/customXml" ds:itemID="{46D2A313-2708-4945-822C-3D56F02B1064}">
+<ds:datastoreItem xmlns:ds="http://schemas.openxmlformats.org/officeDocument/2006/customXml" ds:itemID="{7D655F36-5D4A-4F56-B31D-F4C1095AA34D}">
   <ds:schemaRefs>
-    <ds:schemaRef ds:uri="http://schemas.microsoft.com/sharepoint/v3/contenttype/forms"/>
+    <ds:schemaRef ds:uri="http://schemas.openxmlformats.org/officeDocument/2006/bibliography"/>
   </ds:schemaRefs>
 </ds:datastoreItem>
 </file>
@@ -5287,9 +4914,9 @@
 </file>
 
 <file path=customXml/itemProps3.xml><?xml version="1.0" encoding="utf-8"?>
-<ds:datastoreItem xmlns:ds="http://schemas.openxmlformats.org/officeDocument/2006/customXml" ds:itemID="{7D655F36-5D4A-4F56-B31D-F4C1095AA34D}">
+<ds:datastoreItem xmlns:ds="http://schemas.openxmlformats.org/officeDocument/2006/customXml" ds:itemID="{46D2A313-2708-4945-822C-3D56F02B1064}">
   <ds:schemaRefs>
-    <ds:schemaRef ds:uri="http://schemas.openxmlformats.org/officeDocument/2006/bibliography"/>
+    <ds:schemaRef ds:uri="http://schemas.microsoft.com/sharepoint/v3/contenttype/forms"/>
   </ds:schemaRefs>
 </ds:datastoreItem>
 </file>

</xml_diff>